<commit_message>
commits from terminal for DBR changes
</commit_message>
<xml_diff>
--- a/drafts/Cover Letter.docx
+++ b/drafts/Cover Letter.docx
@@ -1433,7 +1433,15 @@
           <w:sz w:val="24"/>
           <w:szCs w:val="24"/>
         </w:rPr>
-        <w:t>1,787</w:t>
+        <w:t>1,7</w:t>
+      </w:r>
+      <w:r>
+        <w:rPr>
+          <w:rFonts w:ascii="Times New Roman" w:hAnsi="Times New Roman"/>
+          <w:sz w:val="24"/>
+          <w:szCs w:val="24"/>
+        </w:rPr>
+        <w:t>32</w:t>
       </w:r>
       <w:r>
         <w:rPr>

</xml_diff>